<commit_message>
cambios en el repo local
</commit_message>
<xml_diff>
--- a/Lc 9.docx
+++ b/Lc 9.docx
@@ -9,26 +9,19 @@
           <w:bCs/>
         </w:rPr>
       </w:pPr>
-      <w:proofErr w:type="spellStart"/>
-      <w:r>
-        <w:rPr>
-          <w:b/>
-          <w:bCs/>
-        </w:rPr>
-        <w:t>Lc</w:t>
-      </w:r>
-      <w:proofErr w:type="spellEnd"/>
-      <w:r>
-        <w:rPr>
-          <w:b/>
-          <w:bCs/>
-        </w:rPr>
-        <w:t xml:space="preserve"> 9,18-22</w:t>
-      </w:r>
-      <w:r>
-        <w:rPr>
-          <w:b/>
-          <w:bCs/>
+      <w:r>
+        <w:rPr>
+          <w:b/>
+          <w:bCs/>
+          <w:color w:val="EE0000"/>
+        </w:rPr>
+        <w:t>Lc 9,18-22</w:t>
+      </w:r>
+      <w:r>
+        <w:rPr>
+          <w:b/>
+          <w:bCs/>
+          <w:color w:val="EE0000"/>
         </w:rPr>
         <w:br/>
       </w:r>
@@ -52,7 +45,20 @@
           <w:bCs/>
         </w:rPr>
         <w:br/>
-        <w:t>UNA vez que Jesús estaba orando solo, lo acompañaban sus discípulos y les preguntó:</w:t>
+      </w:r>
+      <w:r>
+        <w:rPr>
+          <w:b/>
+          <w:bCs/>
+        </w:rPr>
+        <w:t>Erase una</w:t>
+      </w:r>
+      <w:r>
+        <w:rPr>
+          <w:b/>
+          <w:bCs/>
+        </w:rPr>
+        <w:t xml:space="preserve"> vez que Jesús estaba orando solo, lo acompañaban sus discípulos y les preguntó:</w:t>
       </w:r>
       <w:r>
         <w:rPr>
@@ -165,23 +171,7 @@
           <w:b/>
           <w:bCs/>
         </w:rPr>
-        <w:t xml:space="preserve">¿Quién es Jesús para </w:t>
-      </w:r>
-      <w:proofErr w:type="spellStart"/>
-      <w:r>
-        <w:rPr>
-          <w:b/>
-          <w:bCs/>
-        </w:rPr>
-        <w:t>tí</w:t>
-      </w:r>
-      <w:proofErr w:type="spellEnd"/>
-      <w:r>
-        <w:rPr>
-          <w:b/>
-          <w:bCs/>
-        </w:rPr>
-        <w:t>?</w:t>
+        <w:t>¿Quién es Jesús para tí?</w:t>
       </w:r>
     </w:p>
     <w:p>
@@ -352,38 +342,14 @@
     </w:p>
     <w:p>
       <w:r>
-        <w:t xml:space="preserve">Esta pregunta también nos la hace a nosotros hoy, me la hace a mí, te la hace a </w:t>
-      </w:r>
-      <w:proofErr w:type="spellStart"/>
-      <w:r>
-        <w:t>tí</w:t>
-      </w:r>
-      <w:proofErr w:type="spellEnd"/>
-      <w:r>
-        <w:t xml:space="preserve">.  </w:t>
-      </w:r>
-      <w:r>
-        <w:rPr>
-          <w:b/>
-          <w:bCs/>
-        </w:rPr>
-        <w:t xml:space="preserve">¿Quién es Jesús para </w:t>
-      </w:r>
-      <w:proofErr w:type="spellStart"/>
-      <w:r>
-        <w:rPr>
-          <w:b/>
-          <w:bCs/>
-        </w:rPr>
-        <w:t>tí</w:t>
-      </w:r>
-      <w:proofErr w:type="spellEnd"/>
-      <w:r>
-        <w:rPr>
-          <w:b/>
-          <w:bCs/>
-        </w:rPr>
-        <w:t xml:space="preserve">? </w:t>
+        <w:t xml:space="preserve">Esta pregunta también nos la hace a nosotros hoy, me la hace a mí, te la hace a tí.  </w:t>
+      </w:r>
+      <w:r>
+        <w:rPr>
+          <w:b/>
+          <w:bCs/>
+        </w:rPr>
+        <w:t xml:space="preserve">¿Quién es Jesús para tí? </w:t>
       </w:r>
       <w:r>
         <w:t>Tómate unos segundos y responde mentalmente esta pregunta.  (dar unos segundos en silencio)</w:t>
@@ -1222,6 +1188,7 @@
   <w:style w:type="character" w:default="1" w:styleId="Fuentedeprrafopredeter">
     <w:name w:val="Default Paragraph Font"/>
     <w:uiPriority w:val="1"/>
+    <w:semiHidden/>
     <w:unhideWhenUsed/>
   </w:style>
   <w:style w:type="table" w:default="1" w:styleId="Tablanormal">
@@ -1834,6 +1801,23 @@
 </file>
 
 <file path=customXml/item1.xml><?xml version="1.0" encoding="utf-8"?>
+<p:properties xmlns:p="http://schemas.microsoft.com/office/2006/metadata/properties" xmlns:xsi="http://www.w3.org/2001/XMLSchema-instance" xmlns:pc="http://schemas.microsoft.com/office/infopath/2007/PartnerControls">
+  <documentManagement>
+    <_activity xmlns="f9835f2c-a5d8-47b8-88a4-77a3324b5592" xsi:nil="true"/>
+  </documentManagement>
+</p:properties>
+</file>
+
+<file path=customXml/item2.xml><?xml version="1.0" encoding="utf-8"?>
+<?mso-contentType ?>
+<FormTemplates xmlns="http://schemas.microsoft.com/sharepoint/v3/contenttype/forms">
+  <Display>DocumentLibraryForm</Display>
+  <Edit>DocumentLibraryForm</Edit>
+  <New>DocumentLibraryForm</New>
+</FormTemplates>
+</file>
+
+<file path=customXml/item3.xml><?xml version="1.0" encoding="utf-8"?>
 <ct:contentTypeSchema xmlns:ct="http://schemas.microsoft.com/office/2006/metadata/contentType" xmlns:ma="http://schemas.microsoft.com/office/2006/metadata/properties/metaAttributes" ct:_="" ma:_="" ma:contentTypeName="Document" ma:contentTypeID="0x010100BB27D44C9E92C44E80A327525A1EA580" ma:contentTypeVersion="15" ma:contentTypeDescription="Create a new document." ma:contentTypeScope="" ma:versionID="5b09ac9b285074c9daddc76cbc7d3a88">
   <xsd:schema xmlns:xsd="http://www.w3.org/2001/XMLSchema" xmlns:xs="http://www.w3.org/2001/XMLSchema" xmlns:p="http://schemas.microsoft.com/office/2006/metadata/properties" xmlns:ns3="f9835f2c-a5d8-47b8-88a4-77a3324b5592" xmlns:ns4="1bf1a7e0-185b-409f-818a-54ddd52a2afa" targetNamespace="http://schemas.microsoft.com/office/2006/metadata/properties" ma:root="true" ma:fieldsID="dce8cff92f175fbc29db02197b6dd6dc" ns3:_="" ns4:_="">
     <xsd:import namespace="f9835f2c-a5d8-47b8-88a4-77a3324b5592"/>
@@ -2066,24 +2050,25 @@
 </ct:contentTypeSchema>
 </file>
 
-<file path=customXml/item2.xml><?xml version="1.0" encoding="utf-8"?>
-<?mso-contentType ?>
-<FormTemplates xmlns="http://schemas.microsoft.com/sharepoint/v3/contenttype/forms">
-  <Display>DocumentLibraryForm</Display>
-  <Edit>DocumentLibraryForm</Edit>
-  <New>DocumentLibraryForm</New>
-</FormTemplates>
+<file path=customXml/itemProps1.xml><?xml version="1.0" encoding="utf-8"?>
+<ds:datastoreItem xmlns:ds="http://schemas.openxmlformats.org/officeDocument/2006/customXml" ds:itemID="{79D16AC5-CC3B-4003-8DBD-FBCF06042B9E}">
+  <ds:schemaRefs>
+    <ds:schemaRef ds:uri="http://schemas.microsoft.com/office/2006/metadata/properties"/>
+    <ds:schemaRef ds:uri="http://schemas.microsoft.com/office/infopath/2007/PartnerControls"/>
+    <ds:schemaRef ds:uri="f9835f2c-a5d8-47b8-88a4-77a3324b5592"/>
+  </ds:schemaRefs>
+</ds:datastoreItem>
 </file>
 
-<file path=customXml/item3.xml><?xml version="1.0" encoding="utf-8"?>
-<p:properties xmlns:p="http://schemas.microsoft.com/office/2006/metadata/properties" xmlns:xsi="http://www.w3.org/2001/XMLSchema-instance" xmlns:pc="http://schemas.microsoft.com/office/infopath/2007/PartnerControls">
-  <documentManagement>
-    <_activity xmlns="f9835f2c-a5d8-47b8-88a4-77a3324b5592" xsi:nil="true"/>
-  </documentManagement>
-</p:properties>
+<file path=customXml/itemProps2.xml><?xml version="1.0" encoding="utf-8"?>
+<ds:datastoreItem xmlns:ds="http://schemas.openxmlformats.org/officeDocument/2006/customXml" ds:itemID="{A1B58845-EE0E-4FE7-A0F2-C07D9FE8E29D}">
+  <ds:schemaRefs>
+    <ds:schemaRef ds:uri="http://schemas.microsoft.com/sharepoint/v3/contenttype/forms"/>
+  </ds:schemaRefs>
+</ds:datastoreItem>
 </file>
 
-<file path=customXml/itemProps1.xml><?xml version="1.0" encoding="utf-8"?>
+<file path=customXml/itemProps3.xml><?xml version="1.0" encoding="utf-8"?>
 <ds:datastoreItem xmlns:ds="http://schemas.openxmlformats.org/officeDocument/2006/customXml" ds:itemID="{DB697C86-4484-4A6D-9C47-AFB07328CF5F}">
   <ds:schemaRefs>
     <ds:schemaRef ds:uri="http://schemas.microsoft.com/office/2006/metadata/contentType"/>
@@ -2100,22 +2085,4 @@
     <ds:schemaRef ds:uri="http://schemas.microsoft.com/internal/obd"/>
   </ds:schemaRefs>
 </ds:datastoreItem>
-</file>
-
-<file path=customXml/itemProps2.xml><?xml version="1.0" encoding="utf-8"?>
-<ds:datastoreItem xmlns:ds="http://schemas.openxmlformats.org/officeDocument/2006/customXml" ds:itemID="{A1B58845-EE0E-4FE7-A0F2-C07D9FE8E29D}">
-  <ds:schemaRefs>
-    <ds:schemaRef ds:uri="http://schemas.microsoft.com/sharepoint/v3/contenttype/forms"/>
-  </ds:schemaRefs>
-</ds:datastoreItem>
-</file>
-
-<file path=customXml/itemProps3.xml><?xml version="1.0" encoding="utf-8"?>
-<ds:datastoreItem xmlns:ds="http://schemas.openxmlformats.org/officeDocument/2006/customXml" ds:itemID="{79D16AC5-CC3B-4003-8DBD-FBCF06042B9E}">
-  <ds:schemaRefs>
-    <ds:schemaRef ds:uri="http://schemas.microsoft.com/office/2006/metadata/properties"/>
-    <ds:schemaRef ds:uri="http://schemas.microsoft.com/office/infopath/2007/PartnerControls"/>
-    <ds:schemaRef ds:uri="f9835f2c-a5d8-47b8-88a4-77a3324b5592"/>
-  </ds:schemaRefs>
-</ds:datastoreItem>
 </file>
</xml_diff>